<commit_message>
Updated messages and actions for Conveyor/KitRobot/Stand
Added animation semaphore
</commit_message>
<xml_diff>
--- a/docs/agent_design_docs/Kitting_Cell_v0_Design_ConveyorAgent.docx
+++ b/docs/agent_design_docs/Kitting_Cell_v0_Design_ConveyorAgent.docx
@@ -59,6 +59,17 @@
       <w:r>
         <w:t>KitRobot kitrobot</w:t>
       </w:r>
+    </w:p>
+    <w:p>
+      <w:r>
+        <w:t>GUIConveyor guiConveyor</w:t>
+      </w:r>
+    </w:p>
+    <w:p/>
+    <w:p>
+      <w:r>
+        <w:t>Semaphore Animation</w:t>
+      </w:r>
       <w:r>
         <w:br w:type="column"/>
       </w:r>
@@ -119,6 +130,69 @@
       <w:r>
         <w:t>}</w:t>
       </w:r>
+    </w:p>
+    <w:p/>
+    <w:p>
+      <w:r>
+        <w:t>//From GUI</w:t>
+      </w:r>
+    </w:p>
+    <w:p>
+      <w:r>
+        <w:t>bringEmptyKitDone(){</w:t>
+      </w:r>
+    </w:p>
+    <w:p>
+      <w:r>
+        <w:t>Animation.release();</w:t>
+      </w:r>
+    </w:p>
+    <w:p>
+      <w:r>
+        <w:t>}</w:t>
+      </w:r>
+    </w:p>
+    <w:p/>
+    <w:p>
+      <w:r>
+        <w:t>//From GUI</w:t>
+      </w:r>
+    </w:p>
+    <w:p>
+      <w:r>
+        <w:t>giveKitToKitRobotDone(){</w:t>
+      </w:r>
+    </w:p>
+    <w:p>
+      <w:r>
+        <w:t>Animation.release();</w:t>
+      </w:r>
+    </w:p>
+    <w:p>
+      <w:r>
+        <w:t>}</w:t>
+      </w:r>
+    </w:p>
+    <w:p/>
+    <w:p>
+      <w:r>
+        <w:t>//From GUI</w:t>
+      </w:r>
+    </w:p>
+    <w:p>
+      <w:r>
+        <w:t>receiveKitDone(){</w:t>
+      </w:r>
+    </w:p>
+    <w:p>
+      <w:r>
+        <w:t>Animation.release();</w:t>
+      </w:r>
+    </w:p>
+    <w:p>
+      <w:r>
+        <w:t>}</w:t>
+      </w:r>
       <w:r>
         <w:br w:type="column"/>
       </w:r>
@@ -134,11 +208,6 @@
     </w:p>
     <w:p/>
     <w:p>
-      <w:r>
-        <w:t>//Default KS for Kit is //AwaitingPickup</w:t>
-      </w:r>
-    </w:p>
-    <w:p>
       <w:pPr>
         <w:rPr>
           <w:rFonts w:cstheme="minorHAnsi"/>
@@ -233,37 +302,68 @@
     </w:p>
     <w:p>
       <w:r>
-        <w:t>call DeliverKit</w:t>
-      </w:r>
-      <w:r>
-        <w:t>(k)</w:t>
+        <w:t>call DeliverKit(k)</w:t>
       </w:r>
     </w:p>
     <w:p/>
     <w:p>
       <w:r>
-        <w:t>if(NumKitsToDeliver &gt; 0)</w:t>
-      </w:r>
-    </w:p>
-    <w:p>
-      <w:r>
-        <w:t>call PrepareKit</w:t>
-      </w:r>
-    </w:p>
-    <w:p/>
-    <w:p>
-      <w:r>
-        <w:t>if(KitsOnConveyor.size() &gt; 0)</w:t>
-      </w:r>
-    </w:p>
-    <w:p>
-      <w:r>
-        <w:t>call MoveConveyor();</w:t>
-      </w:r>
-    </w:p>
-    <w:p>
-      <w:r>
-        <w:t>else call StopConveyor();</w:t>
+        <w:t xml:space="preserve">//Default KS for Kit is </w:t>
+      </w:r>
+    </w:p>
+    <w:p>
+      <w:r>
+        <w:t>//MovingIn</w:t>
+      </w:r>
+    </w:p>
+    <w:p>
+      <w:pPr>
+        <w:rPr>
+          <w:rFonts w:cstheme="minorHAnsi"/>
+        </w:rPr>
+      </w:pPr>
+      <w:r>
+        <w:t xml:space="preserve">If </w:t>
+      </w:r>
+      <w:r>
+        <w:rPr>
+          <w:rFonts w:cstheme="minorHAnsi"/>
+        </w:rPr>
+        <w:t>Ǝ</w:t>
+      </w:r>
+      <w:r>
+        <w:rPr>
+          <w:rFonts w:cstheme="minorHAnsi"/>
+        </w:rPr>
+        <w:t xml:space="preserve"> k in KitsOnConveyor</w:t>
+      </w:r>
+      <w:r>
+        <w:rPr>
+          <w:rFonts w:cstheme="minorHAnsi"/>
+        </w:rPr>
+        <w:t xml:space="preserve"> ϵ</w:t>
+      </w:r>
+    </w:p>
+    <w:p>
+      <w:r>
+        <w:t>k.K</w:t>
+      </w:r>
+      <w:r>
+        <w:t xml:space="preserve">S = </w:t>
+      </w:r>
+      <w:r>
+        <w:t>MovingIn</w:t>
+      </w:r>
+    </w:p>
+    <w:p>
+      <w:r>
+        <w:t xml:space="preserve">call </w:t>
+      </w:r>
+      <w:r>
+        <w:t>PrepareKit</w:t>
+      </w:r>
+      <w:r>
+        <w:t>()</w:t>
       </w:r>
     </w:p>
     <w:p/>
@@ -323,109 +423,17 @@
     </w:p>
     <w:p>
       <w:r>
-        <w:t>}</w:t>
-      </w:r>
-    </w:p>
-    <w:p/>
-    <w:p>
-      <w:r>
-        <w:t>MoveConveyor(){</w:t>
-      </w:r>
-    </w:p>
-    <w:p>
-      <w:r>
-        <w:t>DoMoveConveyor</w:t>
-      </w:r>
-      <w:r>
-        <w:t>()</w:t>
-      </w:r>
-      <w:r>
-        <w:t>;</w:t>
-      </w:r>
-    </w:p>
-    <w:p>
-      <w:r>
-        <w:t>}</w:t>
-      </w:r>
-    </w:p>
-    <w:p/>
-    <w:p>
-      <w:r>
-        <w:t>StopConveyor(){</w:t>
-      </w:r>
-    </w:p>
-    <w:p>
-      <w:r>
-        <w:t>DoStopConveyor();</w:t>
-      </w:r>
-    </w:p>
-    <w:p>
-      <w:r>
-        <w:t>}</w:t>
-      </w:r>
-    </w:p>
-    <w:p/>
-    <w:p>
-      <w:r>
-        <w:t>SendKit(Kit k){</w:t>
-      </w:r>
-    </w:p>
-    <w:p>
-      <w:r>
-        <w:t>NumKitsToDeliver--;</w:t>
-      </w:r>
-    </w:p>
-    <w:p>
-      <w:r>
-        <w:t>kitrobot.HereIsKit(k);</w:t>
-      </w:r>
-    </w:p>
-    <w:p>
-      <w:r>
-        <w:t>}</w:t>
-      </w:r>
-    </w:p>
-    <w:p/>
-    <w:p>
-      <w:r>
-        <w:t>DeliverKit(Kit k){</w:t>
-      </w:r>
-    </w:p>
-    <w:p>
-      <w:r>
-        <w:t>DoDeliverKit(k);</w:t>
-      </w:r>
-    </w:p>
-    <w:p>
-      <w:r>
-        <w:t>}</w:t>
-      </w:r>
-    </w:p>
-    <w:p/>
-    <w:p>
-      <w:r>
-        <w:t>DoDeliverKit(Kit k){</w:t>
-      </w:r>
-    </w:p>
-    <w:p>
-      <w:r>
-        <w:t>//Animate</w:t>
-      </w:r>
-    </w:p>
-    <w:p>
-      <w:r>
-        <w:t>//e.g., w</w:t>
-      </w:r>
-      <w:r>
-        <w:t xml:space="preserve">hen it goes offscreen, get </w:t>
-      </w:r>
-      <w:r>
-        <w:t>//</w:t>
+        <w:t>Animation.acquire();</w:t>
+      </w:r>
+    </w:p>
+    <w:p>
+      <w:r>
+        <w:t>GUIConveyor.</w:t>
       </w:r>
       <w:bookmarkStart w:id="0" w:name="_GoBack"/>
       <w:bookmarkEnd w:id="0"/>
       <w:r>
-        <w:t>rid of it</w:t>
+        <w:t>bringEmptyKit(k);</w:t>
       </w:r>
     </w:p>
     <w:p>
@@ -436,25 +444,56 @@
     <w:p/>
     <w:p>
       <w:r>
-        <w:t>DoMoveConveyor(){</w:t>
-      </w:r>
-    </w:p>
-    <w:p>
-      <w:r>
-        <w:t>//Animate}</w:t>
+        <w:t>SendKit(Kit k){</w:t>
+      </w:r>
+    </w:p>
+    <w:p>
+      <w:r>
+        <w:t>NumKitsToDeliver--;</w:t>
+      </w:r>
+    </w:p>
+    <w:p>
+      <w:r>
+        <w:t>kitrobot.HereIsKit(k);</w:t>
+      </w:r>
+    </w:p>
+    <w:p>
+      <w:r>
+        <w:t>Animation.acquire();</w:t>
+      </w:r>
+    </w:p>
+    <w:p>
+      <w:r>
+        <w:t>GUIConveyor.giveKitToKitRobot(k);</w:t>
+      </w:r>
+    </w:p>
+    <w:p>
+      <w:r>
+        <w:t>}</w:t>
       </w:r>
     </w:p>
     <w:p/>
     <w:p>
       <w:r>
-        <w:t>DoStopConveyor(){</w:t>
-      </w:r>
-    </w:p>
-    <w:p>
-      <w:r>
-        <w:t>//Animate}</w:t>
-      </w:r>
-    </w:p>
+        <w:t>DeliverKit(Kit k){</w:t>
+      </w:r>
+    </w:p>
+    <w:p>
+      <w:r>
+        <w:t>Animation.acquire();</w:t>
+      </w:r>
+    </w:p>
+    <w:p>
+      <w:r>
+        <w:t>GUIConveyor.receiveKit(k);</w:t>
+      </w:r>
+    </w:p>
+    <w:p>
+      <w:r>
+        <w:t>}</w:t>
+      </w:r>
+    </w:p>
+    <w:p/>
     <w:sectPr>
       <w:headerReference w:type="default" r:id="rId9"/>
       <w:pgSz w:w="15840" w:h="12240" w:orient="landscape"/>
@@ -1237,6 +1276,7 @@
   <w:rsids>
     <w:rsidRoot w:val="00F02B4D"/>
     <w:rsid w:val="003666B2"/>
+    <w:rsid w:val="00406EA9"/>
     <w:rsid w:val="006433A6"/>
     <w:rsid w:val="0085658E"/>
     <w:rsid w:val="00A01745"/>
@@ -2076,7 +2116,7 @@
 </file>
 
 <file path=customXml/itemProps2.xml><?xml version="1.0" encoding="utf-8"?>
-<ds:datastoreItem xmlns:ds="http://schemas.openxmlformats.org/officeDocument/2006/customXml" ds:itemID="{1E40A4C0-18DB-444B-9582-4749799224BE}">
+<ds:datastoreItem xmlns:ds="http://schemas.openxmlformats.org/officeDocument/2006/customXml" ds:itemID="{A8EF31A2-165C-2B4D-A6DC-BFE81EEC71AC}">
   <ds:schemaRefs>
     <ds:schemaRef ds:uri="http://schemas.openxmlformats.org/officeDocument/2006/bibliography"/>
   </ds:schemaRefs>

</xml_diff>